<commit_message>
Meeting Minutes 13 - minor edit
</commit_message>
<xml_diff>
--- a/Meeting Minutes/Meeting Minutes 13.docx
+++ b/Meeting Minutes/Meeting Minutes 13.docx
@@ -31,10 +31,7 @@
               <w:spacing w:line="240" w:lineRule="auto"/>
             </w:pPr>
             <w:r>
-              <w:t xml:space="preserve">Meeting Minutes </w:t>
-            </w:r>
-            <w:r>
-              <w:t>13</w:t>
+              <w:t>Meeting Minutes 13</w:t>
             </w:r>
           </w:p>
         </w:tc>
@@ -76,19 +73,7 @@
               <w:spacing w:line="240" w:lineRule="auto"/>
             </w:pPr>
             <w:r>
-              <w:t>17</w:t>
-            </w:r>
-            <w:r>
-              <w:t xml:space="preserve"> J</w:t>
-            </w:r>
-            <w:r>
-              <w:t>anuary</w:t>
-            </w:r>
-            <w:r>
-              <w:t xml:space="preserve"> 20</w:t>
-            </w:r>
-            <w:r>
-              <w:t>20</w:t>
+              <w:t>17 January 2020</w:t>
             </w:r>
           </w:p>
         </w:tc>
@@ -130,10 +115,7 @@
               <w:spacing w:line="240" w:lineRule="auto"/>
             </w:pPr>
             <w:r>
-              <w:t>3:30</w:t>
-            </w:r>
-            <w:r>
-              <w:t>pm</w:t>
+              <w:t>3:30pm</w:t>
             </w:r>
           </w:p>
         </w:tc>
@@ -175,7 +157,15 @@
               <w:spacing w:line="240" w:lineRule="auto"/>
             </w:pPr>
             <w:r>
-              <w:t>7:30pm</w:t>
+              <w:t>4</w:t>
+            </w:r>
+            <w:r>
+              <w:t>:3</w:t>
+            </w:r>
+            <w:bookmarkStart w:id="0" w:name="_GoBack"/>
+            <w:bookmarkEnd w:id="0"/>
+            <w:r>
+              <w:t>0pm</w:t>
             </w:r>
           </w:p>
         </w:tc>
@@ -314,35 +304,7 @@
               <w:spacing w:line="240" w:lineRule="auto"/>
             </w:pPr>
             <w:r>
-              <w:t xml:space="preserve">Loaded everything into </w:t>
-            </w:r>
-            <w:proofErr w:type="spellStart"/>
-            <w:r>
-              <w:t>dataframe</w:t>
-            </w:r>
-            <w:proofErr w:type="spellEnd"/>
-            <w:r>
-              <w:t xml:space="preserve"> ‘</w:t>
-            </w:r>
-            <w:proofErr w:type="spellStart"/>
-            <w:proofErr w:type="gramStart"/>
-            <w:r>
-              <w:t>bills.clean</w:t>
-            </w:r>
-            <w:proofErr w:type="spellEnd"/>
-            <w:proofErr w:type="gramEnd"/>
-            <w:r>
-              <w:t>’. In future if you want to access the data, it will be in ‘</w:t>
-            </w:r>
-            <w:proofErr w:type="spellStart"/>
-            <w:proofErr w:type="gramStart"/>
-            <w:r>
-              <w:t>bills.clean</w:t>
-            </w:r>
-            <w:proofErr w:type="spellEnd"/>
-            <w:proofErr w:type="gramEnd"/>
-            <w:r>
-              <w:t xml:space="preserve">’. </w:t>
+              <w:t xml:space="preserve">Loaded everything into dataframe ‘bills.clean’. In future if you want to access the data, it will be in ‘bills.clean’. </w:t>
             </w:r>
           </w:p>
           <w:p>
@@ -374,12 +336,7 @@
               <w:t>h</w:t>
             </w:r>
             <w:r>
-              <w:t xml:space="preserve"> every row using for loop (dx date, NRIC). Extract </w:t>
-            </w:r>
-            <w:bookmarkStart w:id="0" w:name="_GoBack"/>
-            <w:bookmarkEnd w:id="0"/>
-            <w:r>
-              <w:t>out all the bills that have the same NRIC, and look at the bills date and drop everything that is more than 6 months before and more than 10 years after</w:t>
+              <w:t xml:space="preserve"> every row using for loop (dx date, NRIC). Extract out all the bills that have the same NRIC, and look at the bills date and drop everything that is more than 6 months before and more than 10 years after</w:t>
             </w:r>
           </w:p>
           <w:p>
@@ -410,15 +367,7 @@
               <w:spacing w:line="240" w:lineRule="auto"/>
             </w:pPr>
             <w:r>
-              <w:t>*.</w:t>
-            </w:r>
-            <w:proofErr w:type="spellStart"/>
-            <w:r>
-              <w:t>pkl</w:t>
-            </w:r>
-            <w:proofErr w:type="spellEnd"/>
-            <w:r>
-              <w:t xml:space="preserve"> – can load it straight into python and is not encrypted. Planning to encrypt it in future. </w:t>
+              <w:t xml:space="preserve">*.pkl – can load it straight into python and is not encrypted. Planning to encrypt it in future. </w:t>
             </w:r>
           </w:p>
           <w:p>
@@ -458,13 +407,8 @@
               <w:spacing w:line="240" w:lineRule="auto"/>
             </w:pPr>
             <w:r>
-              <w:t xml:space="preserve">Backend: Look up </w:t>
-            </w:r>
-            <w:proofErr w:type="spellStart"/>
-            <w:r>
-              <w:t>RShiny</w:t>
-            </w:r>
-            <w:proofErr w:type="spellEnd"/>
+              <w:t>Backend: Look up RShiny</w:t>
+            </w:r>
           </w:p>
           <w:p>
             <w:pPr>
@@ -477,15 +421,7 @@
               <w:t>JavaScript</w:t>
             </w:r>
             <w:r>
-              <w:t xml:space="preserve"> and </w:t>
-            </w:r>
-            <w:proofErr w:type="spellStart"/>
-            <w:r>
-              <w:t>RShiny</w:t>
-            </w:r>
-            <w:proofErr w:type="spellEnd"/>
-            <w:r>
-              <w:t>)</w:t>
+              <w:t xml:space="preserve"> and RShiny)</w:t>
             </w:r>
           </w:p>
         </w:tc>
@@ -535,15 +471,7 @@
               <w:spacing w:line="240" w:lineRule="auto"/>
             </w:pPr>
             <w:r>
-              <w:t xml:space="preserve">When main dataset is ready, can run tableau or viz </w:t>
-            </w:r>
-            <w:proofErr w:type="spellStart"/>
-            <w:r>
-              <w:t>ql</w:t>
-            </w:r>
-            <w:proofErr w:type="spellEnd"/>
-            <w:r>
-              <w:t xml:space="preserve"> for data exploration.</w:t>
+              <w:t>When main dataset is ready, can run tableau or viz ql for data exploration.</w:t>
             </w:r>
           </w:p>
           <w:p>
@@ -631,15 +559,7 @@
               <w:spacing w:line="240" w:lineRule="auto"/>
             </w:pPr>
             <w:r>
-              <w:t xml:space="preserve">Before mid-term </w:t>
-            </w:r>
-            <w:proofErr w:type="gramStart"/>
-            <w:r>
-              <w:t>review</w:t>
-            </w:r>
-            <w:proofErr w:type="gramEnd"/>
-            <w:r>
-              <w:t xml:space="preserve"> we should get review from NCCS.</w:t>
+              <w:t>Before mid-term review we should get review from NCCS.</w:t>
             </w:r>
           </w:p>
           <w:p>
@@ -669,13 +589,7 @@
               <w:spacing w:line="240" w:lineRule="auto"/>
             </w:pPr>
             <w:r>
-              <w:t>Begin d</w:t>
-            </w:r>
-            <w:r>
-              <w:t xml:space="preserve">ata exploration </w:t>
-            </w:r>
-            <w:r>
-              <w:t>(20 February onwards)</w:t>
+              <w:t>Begin data exploration (20 February onwards)</w:t>
             </w:r>
           </w:p>
           <w:p>
@@ -740,13 +654,8 @@
               <w:spacing w:line="240" w:lineRule="auto"/>
             </w:pPr>
             <w:r>
-              <w:t xml:space="preserve">Look up R and </w:t>
-            </w:r>
-            <w:proofErr w:type="spellStart"/>
-            <w:r>
-              <w:t>RShiny</w:t>
-            </w:r>
-            <w:proofErr w:type="spellEnd"/>
+              <w:t>Look up R and RShiny</w:t>
+            </w:r>
           </w:p>
         </w:tc>
       </w:tr>

</xml_diff>